<commit_message>
formatting. ahora la app la vamos a subir en el campus.
</commit_message>
<xml_diff>
--- a/doc/sdi-entrega1-601-610.docx
+++ b/doc/sdi-entrega1-601-610.docx
@@ -405,6 +405,73 @@
       </w:tr>
       <w:tr>
         <w:trPr>
+          <w:trHeight w:val="398"/>
+          <w:jc w:val="center"/>
+        </w:trPr>
+        <w:tc>
+          <w:tcPr>
+            <w:tcW w:w="2740" w:type="dxa"/>
+            <w:shd w:val="clear" w:color="auto" w:fill="auto"/>
+          </w:tcPr>
+          <w:p>
+            <w:r>
+              <w:t>Porcentaje :</w:t>
+            </w:r>
+          </w:p>
+        </w:tc>
+        <w:tc>
+          <w:tcPr>
+            <w:tcW w:w="6970" w:type="dxa"/>
+            <w:shd w:val="clear" w:color="auto" w:fill="auto"/>
+          </w:tcPr>
+          <w:p>
+            <w:pPr>
+              <w:jc w:val="center"/>
+              <w:rPr>
+                <w:b/>
+                <w:bCs/>
+              </w:rPr>
+            </w:pPr>
+            <w:r>
+              <w:rPr>
+                <w:b/>
+                <w:bCs/>
+              </w:rPr>
+              <w:t>60%</w:t>
+            </w:r>
+          </w:p>
+        </w:tc>
+      </w:tr>
+      <w:tr>
+        <w:trPr>
+          <w:trHeight w:val="398"/>
+          <w:jc w:val="center"/>
+        </w:trPr>
+        <w:tc>
+          <w:tcPr>
+            <w:tcW w:w="2740" w:type="dxa"/>
+            <w:shd w:val="clear" w:color="auto" w:fill="auto"/>
+          </w:tcPr>
+          <w:p/>
+        </w:tc>
+        <w:tc>
+          <w:tcPr>
+            <w:tcW w:w="6970" w:type="dxa"/>
+            <w:shd w:val="clear" w:color="auto" w:fill="auto"/>
+          </w:tcPr>
+          <w:p>
+            <w:pPr>
+              <w:jc w:val="center"/>
+              <w:rPr>
+                <w:b/>
+                <w:bCs/>
+              </w:rPr>
+            </w:pPr>
+          </w:p>
+        </w:tc>
+      </w:tr>
+      <w:tr>
+        <w:trPr>
           <w:trHeight w:val="408"/>
           <w:jc w:val="center"/>
         </w:trPr>
@@ -459,6 +526,39 @@
               </w:rPr>
               <w:t>/sdi-entrega1-601-610/</w:t>
             </w:r>
+          </w:p>
+        </w:tc>
+      </w:tr>
+      <w:tr>
+        <w:trPr>
+          <w:trHeight w:val="408"/>
+          <w:jc w:val="center"/>
+        </w:trPr>
+        <w:tc>
+          <w:tcPr>
+            <w:tcW w:w="2740" w:type="dxa"/>
+            <w:shd w:val="clear" w:color="auto" w:fill="auto"/>
+          </w:tcPr>
+          <w:p>
+            <w:pPr>
+              <w:rPr>
+                <w:b/>
+              </w:rPr>
+            </w:pPr>
+          </w:p>
+        </w:tc>
+        <w:tc>
+          <w:tcPr>
+            <w:tcW w:w="6970" w:type="dxa"/>
+            <w:shd w:val="clear" w:color="auto" w:fill="auto"/>
+          </w:tcPr>
+          <w:p>
+            <w:pPr>
+              <w:jc w:val="center"/>
+              <w:rPr>
+                <w:b/>
+              </w:rPr>
+            </w:pPr>
           </w:p>
         </w:tc>
       </w:tr>
@@ -625,8 +725,54 @@
               </w:rPr>
               <w:t>610</w:t>
             </w:r>
-            <w:bookmarkStart w:id="0" w:name="_GoBack"/>
-            <w:bookmarkEnd w:id="0"/>
+          </w:p>
+        </w:tc>
+      </w:tr>
+      <w:tr>
+        <w:trPr>
+          <w:trHeight w:val="398"/>
+          <w:jc w:val="center"/>
+        </w:trPr>
+        <w:tc>
+          <w:tcPr>
+            <w:tcW w:w="2740" w:type="dxa"/>
+            <w:shd w:val="clear" w:color="auto" w:fill="auto"/>
+          </w:tcPr>
+          <w:p>
+            <w:r>
+              <w:t>Porcentaje</w:t>
+            </w:r>
+            <w:r>
+              <w:t xml:space="preserve"> :</w:t>
+            </w:r>
+          </w:p>
+        </w:tc>
+        <w:tc>
+          <w:tcPr>
+            <w:tcW w:w="6970" w:type="dxa"/>
+            <w:shd w:val="clear" w:color="auto" w:fill="auto"/>
+          </w:tcPr>
+          <w:p>
+            <w:pPr>
+              <w:jc w:val="center"/>
+              <w:rPr>
+                <w:b/>
+              </w:rPr>
+            </w:pPr>
+            <w:r>
+              <w:rPr>
+                <w:b/>
+                <w:bCs/>
+              </w:rPr>
+              <w:t>4</w:t>
+            </w:r>
+            <w:r>
+              <w:rPr>
+                <w:b/>
+                <w:bCs/>
+              </w:rPr>
+              <w:t>0%</w:t>
+            </w:r>
           </w:p>
         </w:tc>
       </w:tr>
@@ -816,7 +962,7 @@
     </w:p>
     <w:p>
       <w:pPr>
-        <w:pStyle w:val="TDC1"/>
+        <w:pStyle w:val="TOC1"/>
         <w:tabs>
           <w:tab w:val="right" w:leader="dot" w:pos="9736"/>
         </w:tabs>
@@ -923,7 +1069,7 @@
     </w:p>
     <w:p>
       <w:pPr>
-        <w:pStyle w:val="TDC1"/>
+        <w:pStyle w:val="TOC1"/>
         <w:tabs>
           <w:tab w:val="right" w:leader="dot" w:pos="9736"/>
         </w:tabs>
@@ -958,7 +1104,7 @@
     </w:p>
     <w:p>
       <w:pPr>
-        <w:pStyle w:val="TDC1"/>
+        <w:pStyle w:val="TOC1"/>
         <w:tabs>
           <w:tab w:val="right" w:leader="dot" w:pos="9736"/>
         </w:tabs>
@@ -993,7 +1139,7 @@
     </w:p>
     <w:p>
       <w:pPr>
-        <w:pStyle w:val="TDC1"/>
+        <w:pStyle w:val="TOC1"/>
         <w:tabs>
           <w:tab w:val="right" w:leader="dot" w:pos="9736"/>
         </w:tabs>
@@ -1028,7 +1174,7 @@
     </w:p>
     <w:p>
       <w:pPr>
-        <w:pStyle w:val="TDC1"/>
+        <w:pStyle w:val="TOC1"/>
         <w:tabs>
           <w:tab w:val="right" w:leader="dot" w:pos="9736"/>
         </w:tabs>
@@ -1203,86 +1349,16 @@
       <w:pPr>
         <w:pStyle w:val="Primerprrafo"/>
         <w:rPr>
-          <w:rFonts w:ascii="Calibri" w:hAnsi="Calibri"/>
-          <w:color w:val="000000"/>
-          <w:sz w:val="22"/>
-          <w:szCs w:val="22"/>
-          <w:lang w:val="es-ES"/>
-        </w:rPr>
-      </w:pPr>
+          <w:color w:val="000000"/>
+          <w:lang w:val="es-ES"/>
+        </w:rPr>
+      </w:pPr>
+      <w:bookmarkStart w:id="0" w:name="_GoBack"/>
+      <w:bookmarkEnd w:id="0"/>
     </w:p>
     <w:p>
       <w:pPr>
-        <w:pStyle w:val="Primerprrafo"/>
-        <w:rPr>
-          <w:rFonts w:ascii="Calibri" w:hAnsi="Calibri"/>
-          <w:color w:val="000000"/>
-          <w:sz w:val="22"/>
-          <w:szCs w:val="22"/>
-          <w:lang w:val="es-ES"/>
-        </w:rPr>
-      </w:pPr>
-    </w:p>
-    <w:p>
-      <w:pPr>
-        <w:pStyle w:val="Primerprrafo"/>
-        <w:rPr>
-          <w:rFonts w:ascii="Calibri" w:hAnsi="Calibri"/>
-          <w:color w:val="000000"/>
-          <w:sz w:val="22"/>
-          <w:szCs w:val="22"/>
-          <w:lang w:val="es-ES"/>
-        </w:rPr>
-      </w:pPr>
-    </w:p>
-    <w:p>
-      <w:pPr>
-        <w:pStyle w:val="Primerprrafo"/>
-        <w:rPr>
-          <w:rFonts w:ascii="Calibri" w:hAnsi="Calibri"/>
-          <w:color w:val="000000"/>
-          <w:sz w:val="22"/>
-          <w:szCs w:val="22"/>
-          <w:lang w:val="es-ES"/>
-        </w:rPr>
-      </w:pPr>
-    </w:p>
-    <w:p>
-      <w:pPr>
-        <w:pStyle w:val="Primerprrafo"/>
-        <w:rPr>
-          <w:rFonts w:ascii="Calibri" w:hAnsi="Calibri"/>
-          <w:color w:val="000000"/>
-          <w:sz w:val="22"/>
-          <w:szCs w:val="22"/>
-          <w:lang w:val="es-ES"/>
-        </w:rPr>
-      </w:pPr>
-    </w:p>
-    <w:p>
-      <w:pPr>
-        <w:pStyle w:val="Primerprrafo"/>
-        <w:rPr>
-          <w:rFonts w:ascii="Calibri" w:hAnsi="Calibri"/>
-          <w:color w:val="000000"/>
-          <w:sz w:val="22"/>
-          <w:szCs w:val="22"/>
-          <w:lang w:val="es-ES"/>
-        </w:rPr>
-      </w:pPr>
-    </w:p>
-    <w:p>
-      <w:pPr>
-        <w:pStyle w:val="Primerprrafo"/>
-        <w:rPr>
-          <w:color w:val="000000"/>
-          <w:lang w:val="es-ES"/>
-        </w:rPr>
-      </w:pPr>
-    </w:p>
-    <w:p>
-      <w:pPr>
-        <w:pStyle w:val="Ttulo1"/>
+        <w:pStyle w:val="Heading1"/>
         <w:rPr>
           <w:color w:val="000000"/>
         </w:rPr>
@@ -1445,7 +1521,7 @@
       <w:hyperlink r:id="rId7" w:history="1">
         <w:r>
           <w:rPr>
-            <w:rStyle w:val="Hipervnculo"/>
+            <w:rStyle w:val="Hyperlink"/>
             <w:lang w:val="es-ES"/>
           </w:rPr>
           <w:t>admin@email.com</w:t>
@@ -1983,7 +2059,7 @@
     </w:p>
     <w:p>
       <w:pPr>
-        <w:pStyle w:val="Ttulo1"/>
+        <w:pStyle w:val="Heading1"/>
       </w:pPr>
       <w:bookmarkStart w:id="2" w:name="_Toc1513372"/>
       <w:r>
@@ -2017,7 +2093,7 @@
             <v:path o:extrusionok="f" gradientshapeok="t" o:connecttype="rect"/>
             <o:lock v:ext="edit" aspectratio="t"/>
           </v:shapetype>
-          <v:shape id="_x0000_i1025" type="#_x0000_t75" style="width:159.75pt;height:648.75pt">
+          <v:shape id="_x0000_i1025" type="#_x0000_t75" style="width:159.6pt;height:648.6pt">
             <v:imagedata r:id="rId8" o:title="gloomap_b46d6f76"/>
           </v:shape>
         </w:pict>
@@ -2026,7 +2102,7 @@
     <w:p/>
     <w:p>
       <w:pPr>
-        <w:pStyle w:val="Ttulo1"/>
+        <w:pStyle w:val="Heading1"/>
       </w:pPr>
       <w:bookmarkStart w:id="3" w:name="_Toc1513373"/>
       <w:r>
@@ -2517,14 +2593,12 @@
       <w:r>
         <w:t xml:space="preserve"> e </w:t>
       </w:r>
-      <w:proofErr w:type="spellStart"/>
       <w:r>
         <w:rPr>
           <w:b/>
         </w:rPr>
         <w:t>index</w:t>
       </w:r>
-      <w:proofErr w:type="spellEnd"/>
       <w:r>
         <w:t>.</w:t>
       </w:r>
@@ -2882,13 +2956,8 @@
         <w:t>página</w:t>
       </w:r>
       <w:r>
-        <w:t xml:space="preserve"> de error como en el caso de borrar el usuario administrador como </w:t>
-      </w:r>
-      <w:proofErr w:type="spellStart"/>
-      <w:r>
-        <w:t>admin</w:t>
-      </w:r>
-      <w:proofErr w:type="spellEnd"/>
+        <w:t xml:space="preserve"> de error como en el caso de borrar el usuario administrador como admin</w:t>
+      </w:r>
       <w:r>
         <w:t xml:space="preserve"> (</w:t>
       </w:r>
@@ -2933,7 +3002,7 @@
     </w:p>
     <w:p>
       <w:pPr>
-        <w:pStyle w:val="Ttulo1"/>
+        <w:pStyle w:val="Heading1"/>
       </w:pPr>
       <w:bookmarkStart w:id="4" w:name="_Toc1513374"/>
       <w:r>
@@ -3048,7 +3117,7 @@
           <w:noProof/>
         </w:rPr>
         <w:pict>
-          <v:shape id="Picture 1" o:spid="_x0000_i1026" type="#_x0000_t75" style="width:527.25pt;height:315.75pt;visibility:visible;mso-wrap-style:square">
+          <v:shape id="Picture 1" o:spid="_x0000_i1026" type="#_x0000_t75" style="width:526.8pt;height:316.2pt;visibility:visible;mso-wrap-style:square">
             <v:imagedata r:id="rId9" o:title=""/>
           </v:shape>
         </w:pict>
@@ -3066,7 +3135,7 @@
         </w:rPr>
         <w:lastRenderedPageBreak/>
         <w:pict>
-          <v:shape id="_x0000_i1027" type="#_x0000_t75" style="width:527.25pt;height:296.25pt;visibility:visible;mso-wrap-style:square">
+          <v:shape id="_x0000_i1027" type="#_x0000_t75" style="width:526.8pt;height:296.4pt;visibility:visible;mso-wrap-style:square">
             <v:imagedata r:id="rId10" o:title=""/>
           </v:shape>
         </w:pict>
@@ -3505,7 +3574,7 @@
 <w:ftr xmlns:wpc="http://schemas.microsoft.com/office/word/2010/wordprocessingCanvas" xmlns:cx="http://schemas.microsoft.com/office/drawing/2014/chartex" xmlns:cx1="http://schemas.microsoft.com/office/drawing/2015/9/8/chartex" xmlns:cx2="http://schemas.microsoft.com/office/drawing/2015/10/21/chartex" xmlns:cx3="http://schemas.microsoft.com/office/drawing/2016/5/9/chartex" xmlns:cx4="http://schemas.microsoft.com/office/drawing/2016/5/10/chartex" xmlns:cx5="http://schemas.microsoft.com/office/drawing/2016/5/11/chartex" xmlns:cx6="http://schemas.microsoft.com/office/drawing/2016/5/12/chartex" xmlns:cx7="http://schemas.microsoft.com/office/drawing/2016/5/13/chartex" xmlns:cx8="http://schemas.microsoft.com/office/drawing/2016/5/14/chartex" xmlns:mc="http://schemas.openxmlformats.org/markup-compatibility/2006" xmlns:aink="http://schemas.microsoft.com/office/drawing/2016/ink" xmlns:am3d="http://schemas.microsoft.com/office/drawing/2017/model3d" xmlns:o="urn:schemas-microsoft-com:office:office" xmlns:r="http://schemas.openxmlformats.org/officeDocument/2006/relationships" xmlns:m="http://schemas.openxmlformats.org/officeDocument/2006/math" xmlns:v="urn:schemas-microsoft-com:vml" xmlns:wp14="http://schemas.microsoft.com/office/word/2010/wordprocessingDrawing" xmlns:wp="http://schemas.openxmlformats.org/drawingml/2006/wordprocessingDrawing" xmlns:w10="urn:schemas-microsoft-com:office:word" xmlns:w="http://schemas.openxmlformats.org/wordprocessingml/2006/main" xmlns:w14="http://schemas.microsoft.com/office/word/2010/wordml" xmlns:w15="http://schemas.microsoft.com/office/word/2012/wordml" xmlns:w16cid="http://schemas.microsoft.com/office/word/2016/wordml/cid" xmlns:w16se="http://schemas.microsoft.com/office/word/2015/wordml/symex" xmlns:wpg="http://schemas.microsoft.com/office/word/2010/wordprocessingGroup" xmlns:wpi="http://schemas.microsoft.com/office/word/2010/wordprocessingInk" xmlns:wne="http://schemas.microsoft.com/office/word/2006/wordml" xmlns:wps="http://schemas.microsoft.com/office/word/2010/wordprocessingShape" mc:Ignorable="w14 w15 w16se w16cid wp14">
   <w:p>
     <w:pPr>
-      <w:pStyle w:val="Piedepgina"/>
+      <w:pStyle w:val="Footer"/>
       <w:pBdr>
         <w:top w:val="single" w:sz="4" w:space="1" w:color="000000"/>
       </w:pBdr>
@@ -3516,50 +3585,50 @@
     </w:r>
     <w:r>
       <w:rPr>
-        <w:rStyle w:val="Nmerodepgina"/>
+        <w:rStyle w:val="PageNumber"/>
       </w:rPr>
       <w:fldChar w:fldCharType="begin"/>
     </w:r>
     <w:r>
       <w:rPr>
-        <w:rStyle w:val="Nmerodepgina"/>
+        <w:rStyle w:val="PageNumber"/>
       </w:rPr>
       <w:instrText xml:space="preserve"> </w:instrText>
     </w:r>
     <w:r>
       <w:rPr>
-        <w:rStyle w:val="Nmerodepgina"/>
+        <w:rStyle w:val="PageNumber"/>
       </w:rPr>
       <w:instrText>PAGE</w:instrText>
     </w:r>
     <w:r>
       <w:rPr>
-        <w:rStyle w:val="Nmerodepgina"/>
+        <w:rStyle w:val="PageNumber"/>
       </w:rPr>
       <w:instrText xml:space="preserve"> </w:instrText>
     </w:r>
     <w:r>
       <w:rPr>
-        <w:rStyle w:val="Nmerodepgina"/>
+        <w:rStyle w:val="PageNumber"/>
       </w:rPr>
       <w:fldChar w:fldCharType="separate"/>
     </w:r>
     <w:r>
       <w:rPr>
-        <w:rStyle w:val="Nmerodepgina"/>
+        <w:rStyle w:val="PageNumber"/>
         <w:noProof/>
       </w:rPr>
       <w:t>1</w:t>
     </w:r>
     <w:r>
       <w:rPr>
-        <w:rStyle w:val="Nmerodepgina"/>
+        <w:rStyle w:val="PageNumber"/>
       </w:rPr>
       <w:fldChar w:fldCharType="end"/>
     </w:r>
     <w:r>
       <w:rPr>
-        <w:rStyle w:val="Nmerodepgina"/>
+        <w:rStyle w:val="PageNumber"/>
       </w:rPr>
       <w:t>-</w:t>
     </w:r>
@@ -3648,7 +3717,7 @@
                 <v:path o:extrusionok="f" gradientshapeok="t" o:connecttype="rect"/>
                 <o:lock v:ext="edit" aspectratio="t"/>
               </v:shapetype>
-              <v:shape id="_x0000_i1028" type="#_x0000_t75" style="width:54pt;height:55.5pt" filled="t">
+              <v:shape id="_x0000_i1028" type="#_x0000_t75" style="width:54pt;height:55.8pt" filled="t">
                 <v:fill color2="black"/>
                 <v:imagedata r:id="rId1" o:title=""/>
               </v:shape>
@@ -3666,7 +3735,7 @@
         </w:tcPr>
         <w:p>
           <w:pPr>
-            <w:pStyle w:val="Ttulo6"/>
+            <w:pStyle w:val="Heading6"/>
             <w:spacing w:before="0"/>
             <w:ind w:left="0"/>
             <w:jc w:val="left"/>
@@ -3954,7 +4023,7 @@
     <w:lvl w:ilvl="5">
       <w:start w:val="1"/>
       <w:numFmt w:val="none"/>
-      <w:pStyle w:val="Ttulo6"/>
+      <w:pStyle w:val="Heading6"/>
       <w:suff w:val="nothing"/>
       <w:lvlText w:val=""/>
       <w:lvlJc w:val="left"/>
@@ -4397,7 +4466,7 @@
     <w:lvl w:ilvl="0">
       <w:start w:val="1"/>
       <w:numFmt w:val="none"/>
-      <w:pStyle w:val="Ttulo1"/>
+      <w:pStyle w:val="Heading1"/>
       <w:suff w:val="nothing"/>
       <w:lvlText w:val=""/>
       <w:lvlJc w:val="left"/>
@@ -4411,7 +4480,7 @@
     <w:lvl w:ilvl="1">
       <w:start w:val="1"/>
       <w:numFmt w:val="decimal"/>
-      <w:pStyle w:val="Ttulo2"/>
+      <w:pStyle w:val="Heading2"/>
       <w:lvlText w:val="%2."/>
       <w:lvlJc w:val="left"/>
       <w:pPr>
@@ -4424,7 +4493,7 @@
     <w:lvl w:ilvl="2">
       <w:start w:val="1"/>
       <w:numFmt w:val="none"/>
-      <w:pStyle w:val="Ttulo3"/>
+      <w:pStyle w:val="Heading3"/>
       <w:suff w:val="nothing"/>
       <w:lvlText w:val=""/>
       <w:lvlJc w:val="left"/>
@@ -9583,7 +9652,7 @@
     <w:rPrDefault>
       <w:rPr>
         <w:rFonts w:ascii="Times New Roman" w:eastAsia="Times New Roman" w:hAnsi="Times New Roman" w:cs="Times New Roman"/>
-        <w:lang w:val="es-ES" w:eastAsia="es-ES" w:bidi="ar-SA"/>
+        <w:lang w:val="en-GB" w:eastAsia="en-GB" w:bidi="ar-SA"/>
       </w:rPr>
     </w:rPrDefault>
     <w:pPrDefault/>
@@ -9977,14 +10046,14 @@
       <w:rFonts w:ascii="Garamond" w:hAnsi="Garamond" w:cs="Garamond"/>
       <w:sz w:val="24"/>
       <w:szCs w:val="24"/>
-      <w:lang w:eastAsia="zh-CN"/>
+      <w:lang w:val="es-ES" w:eastAsia="zh-CN"/>
     </w:rPr>
   </w:style>
-  <w:style w:type="paragraph" w:styleId="Ttulo1">
+  <w:style w:type="paragraph" w:styleId="Heading1">
     <w:name w:val="heading 1"/>
     <w:basedOn w:val="Normal"/>
     <w:next w:val="Normal"/>
-    <w:link w:val="Ttulo1Car"/>
+    <w:link w:val="Heading1Char"/>
     <w:qFormat/>
     <w:pPr>
       <w:keepNext/>
@@ -10003,7 +10072,7 @@
       <w:szCs w:val="32"/>
     </w:rPr>
   </w:style>
-  <w:style w:type="paragraph" w:styleId="Ttulo2">
+  <w:style w:type="paragraph" w:styleId="Heading2">
     <w:name w:val="heading 2"/>
     <w:basedOn w:val="Normal"/>
     <w:next w:val="Normal"/>
@@ -10026,11 +10095,11 @@
       <w:szCs w:val="28"/>
     </w:rPr>
   </w:style>
-  <w:style w:type="paragraph" w:styleId="Ttulo3">
+  <w:style w:type="paragraph" w:styleId="Heading3">
     <w:name w:val="heading 3"/>
     <w:basedOn w:val="Normal"/>
     <w:next w:val="Normal"/>
-    <w:link w:val="Ttulo3Car"/>
+    <w:link w:val="Heading3Char"/>
     <w:qFormat/>
     <w:pPr>
       <w:keepNext/>
@@ -10049,7 +10118,7 @@
       <w:szCs w:val="26"/>
     </w:rPr>
   </w:style>
-  <w:style w:type="paragraph" w:styleId="Ttulo6">
+  <w:style w:type="paragraph" w:styleId="Heading6">
     <w:name w:val="heading 6"/>
     <w:basedOn w:val="Normal"/>
     <w:next w:val="Normal"/>
@@ -10072,13 +10141,13 @@
       <w:szCs w:val="20"/>
     </w:rPr>
   </w:style>
-  <w:style w:type="character" w:default="1" w:styleId="Fuentedeprrafopredeter">
+  <w:style w:type="character" w:default="1" w:styleId="DefaultParagraphFont">
     <w:name w:val="Default Paragraph Font"/>
     <w:uiPriority w:val="1"/>
     <w:semiHidden/>
     <w:unhideWhenUsed/>
   </w:style>
-  <w:style w:type="table" w:default="1" w:styleId="Tablanormal">
+  <w:style w:type="table" w:default="1" w:styleId="TableNormal">
     <w:name w:val="Normal Table"/>
     <w:uiPriority w:val="99"/>
     <w:semiHidden/>
@@ -10093,7 +10162,7 @@
       </w:tblCellMar>
     </w:tblPr>
   </w:style>
-  <w:style w:type="numbering" w:default="1" w:styleId="Sinlista">
+  <w:style w:type="numbering" w:default="1" w:styleId="NoList">
     <w:name w:val="No List"/>
     <w:uiPriority w:val="99"/>
     <w:semiHidden/>
@@ -10301,14 +10370,14 @@
   <w:style w:type="character" w:customStyle="1" w:styleId="Fuentedeprrafopredeter1">
     <w:name w:val="Fuente de párrafo predeter.1"/>
   </w:style>
-  <w:style w:type="character" w:styleId="Hipervnculo">
+  <w:style w:type="character" w:styleId="Hyperlink">
     <w:name w:val="Hyperlink"/>
     <w:rPr>
       <w:color w:val="0000FF"/>
       <w:u w:val="single"/>
     </w:rPr>
   </w:style>
-  <w:style w:type="character" w:styleId="Nmerodepgina">
+  <w:style w:type="character" w:styleId="PageNumber">
     <w:name w:val="page number"/>
     <w:basedOn w:val="Fuentedeprrafopredeter1"/>
   </w:style>
@@ -10318,7 +10387,7 @@
       <w:vertAlign w:val="superscript"/>
     </w:rPr>
   </w:style>
-  <w:style w:type="character" w:styleId="Hipervnculovisitado">
+  <w:style w:type="character" w:styleId="FollowedHyperlink">
     <w:name w:val="FollowedHyperlink"/>
     <w:rPr>
       <w:color w:val="800080"/>
@@ -10371,7 +10440,7 @@
   <w:style w:type="paragraph" w:customStyle="1" w:styleId="Encabezado1">
     <w:name w:val="Encabezado1"/>
     <w:basedOn w:val="Normal"/>
-    <w:next w:val="Textoindependiente"/>
+    <w:next w:val="BodyText"/>
     <w:pPr>
       <w:keepNext/>
       <w:spacing w:before="240"/>
@@ -10382,21 +10451,21 @@
       <w:szCs w:val="28"/>
     </w:rPr>
   </w:style>
-  <w:style w:type="paragraph" w:styleId="Textoindependiente">
+  <w:style w:type="paragraph" w:styleId="BodyText">
     <w:name w:val="Body Text"/>
     <w:basedOn w:val="Normal"/>
     <w:pPr>
       <w:spacing w:before="0"/>
     </w:pPr>
   </w:style>
-  <w:style w:type="paragraph" w:styleId="Lista">
+  <w:style w:type="paragraph" w:styleId="List">
     <w:name w:val="List"/>
-    <w:basedOn w:val="Textoindependiente"/>
+    <w:basedOn w:val="BodyText"/>
     <w:rPr>
       <w:rFonts w:cs="Lohit Hindi"/>
     </w:rPr>
   </w:style>
-  <w:style w:type="paragraph" w:styleId="Descripcin">
+  <w:style w:type="paragraph" w:styleId="Caption">
     <w:name w:val="caption"/>
     <w:basedOn w:val="Normal"/>
     <w:qFormat/>
@@ -10419,7 +10488,7 @@
       <w:rFonts w:cs="Lohit Hindi"/>
     </w:rPr>
   </w:style>
-  <w:style w:type="paragraph" w:styleId="Encabezado">
+  <w:style w:type="paragraph" w:styleId="Header">
     <w:name w:val="header"/>
     <w:basedOn w:val="Normal"/>
     <w:pPr>
@@ -10429,7 +10498,7 @@
       </w:tabs>
     </w:pPr>
   </w:style>
-  <w:style w:type="paragraph" w:styleId="Piedepgina">
+  <w:style w:type="paragraph" w:styleId="Footer">
     <w:name w:val="footer"/>
     <w:basedOn w:val="Normal"/>
     <w:pPr>
@@ -10439,7 +10508,7 @@
       </w:tabs>
     </w:pPr>
   </w:style>
-  <w:style w:type="paragraph" w:styleId="Textonotapie">
+  <w:style w:type="paragraph" w:styleId="FootnoteText">
     <w:name w:val="footnote text"/>
     <w:basedOn w:val="Normal"/>
     <w:rPr>
@@ -10467,7 +10536,7 @@
       <w:sz w:val="20"/>
     </w:rPr>
   </w:style>
-  <w:style w:type="paragraph" w:styleId="Textodeglobo">
+  <w:style w:type="paragraph" w:styleId="BalloonText">
     <w:name w:val="Balloon Text"/>
     <w:basedOn w:val="Normal"/>
     <w:rPr>
@@ -10499,7 +10568,7 @@
     <w:name w:val="Texto comentario1"/>
     <w:basedOn w:val="Normal"/>
   </w:style>
-  <w:style w:type="paragraph" w:styleId="Asuntodelcomentario">
+  <w:style w:type="paragraph" w:styleId="CommentSubject">
     <w:name w:val="annotation subject"/>
     <w:basedOn w:val="Textocomentario1"/>
     <w:next w:val="Textocomentario1"/>
@@ -10526,9 +10595,9 @@
       <w:bCs/>
     </w:rPr>
   </w:style>
-  <w:style w:type="character" w:customStyle="1" w:styleId="Ttulo1Car">
-    <w:name w:val="Título 1 Car"/>
-    <w:link w:val="Ttulo1"/>
+  <w:style w:type="character" w:customStyle="1" w:styleId="Heading1Char">
+    <w:name w:val="Heading 1 Char"/>
+    <w:link w:val="Heading1"/>
     <w:rsid w:val="00A23E2E"/>
     <w:rPr>
       <w:rFonts w:ascii="Arial" w:hAnsi="Arial" w:cs="Arial"/>
@@ -10540,9 +10609,9 @@
       <w:lang w:val="es-ES" w:eastAsia="zh-CN"/>
     </w:rPr>
   </w:style>
-  <w:style w:type="character" w:customStyle="1" w:styleId="Ttulo3Car">
-    <w:name w:val="Título 3 Car"/>
-    <w:link w:val="Ttulo3"/>
+  <w:style w:type="character" w:customStyle="1" w:styleId="Heading3Char">
+    <w:name w:val="Heading 3 Char"/>
+    <w:link w:val="Heading3"/>
     <w:rsid w:val="001F4BFA"/>
     <w:rPr>
       <w:rFonts w:ascii="Arial" w:hAnsi="Arial" w:cs="Arial"/>
@@ -10553,7 +10622,7 @@
       <w:lang w:val="es-ES" w:eastAsia="zh-CN"/>
     </w:rPr>
   </w:style>
-  <w:style w:type="character" w:styleId="Refdecomentario">
+  <w:style w:type="character" w:styleId="CommentReference">
     <w:name w:val="annotation reference"/>
     <w:uiPriority w:val="99"/>
     <w:semiHidden/>
@@ -10564,18 +10633,18 @@
       <w:szCs w:val="18"/>
     </w:rPr>
   </w:style>
-  <w:style w:type="paragraph" w:styleId="Textocomentario">
+  <w:style w:type="paragraph" w:styleId="CommentText">
     <w:name w:val="annotation text"/>
     <w:basedOn w:val="Normal"/>
-    <w:link w:val="TextocomentarioCar1"/>
+    <w:link w:val="CommentTextChar"/>
     <w:uiPriority w:val="99"/>
     <w:semiHidden/>
     <w:unhideWhenUsed/>
     <w:rsid w:val="00A05F92"/>
   </w:style>
-  <w:style w:type="character" w:customStyle="1" w:styleId="TextocomentarioCar1">
-    <w:name w:val="Texto comentario Car1"/>
-    <w:link w:val="Textocomentario"/>
+  <w:style w:type="character" w:customStyle="1" w:styleId="CommentTextChar">
+    <w:name w:val="Comment Text Char"/>
+    <w:link w:val="CommentText"/>
     <w:uiPriority w:val="99"/>
     <w:semiHidden/>
     <w:rsid w:val="00A05F92"/>
@@ -10609,7 +10678,7 @@
       <w:lang w:val="es-ES_tradnl" w:eastAsia="es-ES"/>
     </w:rPr>
   </w:style>
-  <w:style w:type="character" w:styleId="Refdenotaalpie">
+  <w:style w:type="character" w:styleId="FootnoteReference">
     <w:name w:val="footnote reference"/>
     <w:uiPriority w:val="99"/>
     <w:unhideWhenUsed/>
@@ -10618,7 +10687,7 @@
       <w:vertAlign w:val="superscript"/>
     </w:rPr>
   </w:style>
-  <w:style w:type="paragraph" w:styleId="TDC1">
+  <w:style w:type="paragraph" w:styleId="TOC1">
     <w:name w:val="toc 1"/>
     <w:basedOn w:val="Normal"/>
     <w:next w:val="Normal"/>
@@ -10638,7 +10707,7 @@
       <w:szCs w:val="22"/>
     </w:rPr>
   </w:style>
-  <w:style w:type="paragraph" w:styleId="TDC2">
+  <w:style w:type="paragraph" w:styleId="TOC2">
     <w:name w:val="toc 2"/>
     <w:basedOn w:val="Normal"/>
     <w:next w:val="Normal"/>
@@ -10658,7 +10727,7 @@
       <w:szCs w:val="22"/>
     </w:rPr>
   </w:style>
-  <w:style w:type="paragraph" w:styleId="TDC3">
+  <w:style w:type="paragraph" w:styleId="TOC3">
     <w:name w:val="toc 3"/>
     <w:basedOn w:val="Normal"/>
     <w:next w:val="Normal"/>
@@ -10678,7 +10747,7 @@
       <w:szCs w:val="22"/>
     </w:rPr>
   </w:style>
-  <w:style w:type="paragraph" w:styleId="TDC4">
+  <w:style w:type="paragraph" w:styleId="TOC4">
     <w:name w:val="toc 4"/>
     <w:basedOn w:val="Normal"/>
     <w:next w:val="Normal"/>
@@ -10697,7 +10766,7 @@
       <w:szCs w:val="18"/>
     </w:rPr>
   </w:style>
-  <w:style w:type="paragraph" w:styleId="TDC5">
+  <w:style w:type="paragraph" w:styleId="TOC5">
     <w:name w:val="toc 5"/>
     <w:basedOn w:val="Normal"/>
     <w:next w:val="Normal"/>
@@ -10716,7 +10785,7 @@
       <w:szCs w:val="18"/>
     </w:rPr>
   </w:style>
-  <w:style w:type="paragraph" w:styleId="TDC6">
+  <w:style w:type="paragraph" w:styleId="TOC6">
     <w:name w:val="toc 6"/>
     <w:basedOn w:val="Normal"/>
     <w:next w:val="Normal"/>
@@ -10735,7 +10804,7 @@
       <w:szCs w:val="18"/>
     </w:rPr>
   </w:style>
-  <w:style w:type="paragraph" w:styleId="TDC7">
+  <w:style w:type="paragraph" w:styleId="TOC7">
     <w:name w:val="toc 7"/>
     <w:basedOn w:val="Normal"/>
     <w:next w:val="Normal"/>
@@ -10754,7 +10823,7 @@
       <w:szCs w:val="18"/>
     </w:rPr>
   </w:style>
-  <w:style w:type="paragraph" w:styleId="TDC8">
+  <w:style w:type="paragraph" w:styleId="TOC8">
     <w:name w:val="toc 8"/>
     <w:basedOn w:val="Normal"/>
     <w:next w:val="Normal"/>
@@ -10773,7 +10842,7 @@
       <w:szCs w:val="18"/>
     </w:rPr>
   </w:style>
-  <w:style w:type="paragraph" w:styleId="TDC9">
+  <w:style w:type="paragraph" w:styleId="TOC9">
     <w:name w:val="toc 9"/>
     <w:basedOn w:val="Normal"/>
     <w:next w:val="Normal"/>
@@ -10792,7 +10861,7 @@
       <w:szCs w:val="18"/>
     </w:rPr>
   </w:style>
-  <w:style w:type="character" w:styleId="Textoennegrita">
+  <w:style w:type="character" w:styleId="Strong">
     <w:name w:val="Strong"/>
     <w:uiPriority w:val="22"/>
     <w:qFormat/>
@@ -10812,13 +10881,13 @@
       <w:rFonts w:ascii="Garamond" w:hAnsi="Garamond" w:cs="Garamond"/>
       <w:sz w:val="24"/>
       <w:szCs w:val="24"/>
-      <w:lang w:eastAsia="zh-CN"/>
+      <w:lang w:val="es-ES" w:eastAsia="zh-CN"/>
     </w:rPr>
   </w:style>
-  <w:style w:type="paragraph" w:styleId="Mapadeldocumento">
+  <w:style w:type="paragraph" w:styleId="DocumentMap">
     <w:name w:val="Document Map"/>
     <w:basedOn w:val="Normal"/>
-    <w:link w:val="MapadeldocumentoCar"/>
+    <w:link w:val="DocumentMapChar"/>
     <w:uiPriority w:val="99"/>
     <w:semiHidden/>
     <w:unhideWhenUsed/>
@@ -10827,9 +10896,9 @@
       <w:rFonts w:ascii="Times New Roman" w:hAnsi="Times New Roman" w:cs="Times New Roman"/>
     </w:rPr>
   </w:style>
-  <w:style w:type="character" w:customStyle="1" w:styleId="MapadeldocumentoCar">
-    <w:name w:val="Mapa del documento Car"/>
-    <w:link w:val="Mapadeldocumento"/>
+  <w:style w:type="character" w:customStyle="1" w:styleId="DocumentMapChar">
+    <w:name w:val="Document Map Char"/>
+    <w:link w:val="DocumentMap"/>
     <w:uiPriority w:val="99"/>
     <w:semiHidden/>
     <w:rsid w:val="004B06D4"/>
@@ -10839,9 +10908,9 @@
       <w:lang w:val="es-ES" w:eastAsia="zh-CN"/>
     </w:rPr>
   </w:style>
-  <w:style w:type="table" w:styleId="Tablaconcuadrcula">
+  <w:style w:type="table" w:styleId="TableGrid">
     <w:name w:val="Table Grid"/>
-    <w:basedOn w:val="Tablanormal"/>
+    <w:basedOn w:val="TableNormal"/>
     <w:uiPriority w:val="59"/>
     <w:rsid w:val="0018648F"/>
     <w:tblPr>
@@ -10855,7 +10924,7 @@
       </w:tblBorders>
     </w:tblPr>
   </w:style>
-  <w:style w:type="character" w:styleId="Mencinsinresolver">
+  <w:style w:type="character" w:styleId="UnresolvedMention">
     <w:name w:val="Unresolved Mention"/>
     <w:uiPriority w:val="47"/>
     <w:rsid w:val="005B6D57"/>

</xml_diff>